<commit_message>
Adding to results, new plots, starting discussion organization
</commit_message>
<xml_diff>
--- a/docs/SAR_outline.docx
+++ b/docs/SAR_outline.docx
@@ -155,7 +155,7 @@
         <w:t>Stock status</w:t>
       </w:r>
       <w:r>
-        <w:t xml:space="preserve"> and revenue (“importance”)</w:t>
+        <w:t xml:space="preserve"> (“importance”)</w:t>
       </w:r>
     </w:p>
     <w:p>
@@ -207,6 +207,41 @@
       <w:r>
         <w:t>- eco info is being used</w:t>
       </w:r>
+      <w:r>
+        <w:t xml:space="preserve">. </w:t>
+      </w:r>
+    </w:p>
+    <w:p>
+      <w:pPr>
+        <w:pStyle w:val="ListParagraph"/>
+        <w:numPr>
+          <w:ilvl w:val="1"/>
+          <w:numId w:val="2"/>
+        </w:numPr>
+      </w:pPr>
+      <w:r>
+        <w:t xml:space="preserve">Fishery&gt; physical </w:t>
+      </w:r>
+      <w:proofErr w:type="spellStart"/>
+      <w:r>
+        <w:t>env</w:t>
+      </w:r>
+      <w:proofErr w:type="spellEnd"/>
+      <w:r>
+        <w:t xml:space="preserve"> &gt; ecological</w:t>
+      </w:r>
+    </w:p>
+    <w:p>
+      <w:pPr>
+        <w:pStyle w:val="ListParagraph"/>
+        <w:numPr>
+          <w:ilvl w:val="1"/>
+          <w:numId w:val="2"/>
+        </w:numPr>
+      </w:pPr>
+      <w:r>
+        <w:t>Factors that affect observation processes are more common than ecological processes</w:t>
+      </w:r>
     </w:p>
     <w:p>
       <w:pPr>
@@ -217,8 +252,163 @@
         </w:numPr>
       </w:pPr>
       <w:r>
-        <w:t>What are the barriers?</w:t>
-      </w:r>
+        <w:t>What are the barriers</w:t>
+      </w:r>
+      <w:r>
+        <w:t xml:space="preserve"> to more progress</w:t>
+      </w:r>
+      <w:r>
+        <w:t>?</w:t>
+      </w:r>
+    </w:p>
+    <w:p>
+      <w:pPr>
+        <w:pStyle w:val="ListParagraph"/>
+        <w:numPr>
+          <w:ilvl w:val="1"/>
+          <w:numId w:val="2"/>
+        </w:numPr>
+      </w:pPr>
+      <w:r>
+        <w:t>Overfished status</w:t>
+      </w:r>
+    </w:p>
+    <w:p>
+      <w:pPr>
+        <w:pStyle w:val="ListParagraph"/>
+        <w:numPr>
+          <w:ilvl w:val="2"/>
+          <w:numId w:val="2"/>
+        </w:numPr>
+      </w:pPr>
+      <w:r>
+        <w:t>Climate and fishing combined</w:t>
+      </w:r>
+    </w:p>
+    <w:p>
+      <w:pPr>
+        <w:pStyle w:val="ListParagraph"/>
+        <w:numPr>
+          <w:ilvl w:val="1"/>
+          <w:numId w:val="2"/>
+        </w:numPr>
+      </w:pPr>
+      <w:r>
+        <w:t>Data</w:t>
+      </w:r>
+    </w:p>
+    <w:p>
+      <w:pPr>
+        <w:pStyle w:val="ListParagraph"/>
+        <w:numPr>
+          <w:ilvl w:val="2"/>
+          <w:numId w:val="2"/>
+        </w:numPr>
+      </w:pPr>
+      <w:r>
+        <w:t>Funding for diet studies</w:t>
+      </w:r>
+    </w:p>
+    <w:p>
+      <w:pPr>
+        <w:pStyle w:val="ListParagraph"/>
+        <w:numPr>
+          <w:ilvl w:val="2"/>
+          <w:numId w:val="2"/>
+        </w:numPr>
+      </w:pPr>
+      <w:r>
+        <w:t>expertise</w:t>
+      </w:r>
+    </w:p>
+    <w:p>
+      <w:pPr>
+        <w:pStyle w:val="ListParagraph"/>
+        <w:numPr>
+          <w:ilvl w:val="1"/>
+          <w:numId w:val="2"/>
+        </w:numPr>
+      </w:pPr>
+      <w:r>
+        <w:t>Institutional (stock assessment process)</w:t>
+      </w:r>
+    </w:p>
+    <w:p>
+      <w:pPr>
+        <w:pStyle w:val="ListParagraph"/>
+        <w:numPr>
+          <w:ilvl w:val="2"/>
+          <w:numId w:val="2"/>
+        </w:numPr>
+      </w:pPr>
+      <w:r>
+        <w:t>Barriers</w:t>
+      </w:r>
+    </w:p>
+    <w:p>
+      <w:pPr>
+        <w:pStyle w:val="ListParagraph"/>
+        <w:numPr>
+          <w:ilvl w:val="3"/>
+          <w:numId w:val="2"/>
+        </w:numPr>
+      </w:pPr>
+      <w:r>
+        <w:t>Creative process</w:t>
+      </w:r>
+    </w:p>
+    <w:p>
+      <w:pPr>
+        <w:pStyle w:val="ListParagraph"/>
+        <w:numPr>
+          <w:ilvl w:val="2"/>
+          <w:numId w:val="2"/>
+        </w:numPr>
+      </w:pPr>
+      <w:r>
+        <w:t>Solutions</w:t>
+      </w:r>
+    </w:p>
+    <w:p>
+      <w:pPr>
+        <w:pStyle w:val="ListParagraph"/>
+        <w:numPr>
+          <w:ilvl w:val="3"/>
+          <w:numId w:val="2"/>
+        </w:numPr>
+      </w:pPr>
+      <w:r>
+        <w:t>Ecosystem and assessment working together</w:t>
+      </w:r>
+    </w:p>
+    <w:p>
+      <w:pPr>
+        <w:pStyle w:val="ListParagraph"/>
+        <w:numPr>
+          <w:ilvl w:val="2"/>
+          <w:numId w:val="2"/>
+        </w:numPr>
+      </w:pPr>
+      <w:r>
+        <w:t xml:space="preserve">Moving assessment authors </w:t>
+      </w:r>
+      <w:proofErr w:type="gramStart"/>
+      <w:r>
+        <w:t>around ?</w:t>
+      </w:r>
+      <w:proofErr w:type="gramEnd"/>
+      <w:r>
+        <w:t xml:space="preserve"> (exchange)</w:t>
+      </w:r>
+    </w:p>
+    <w:p>
+      <w:pPr>
+        <w:pStyle w:val="ListParagraph"/>
+        <w:numPr>
+          <w:ilvl w:val="2"/>
+          <w:numId w:val="2"/>
+        </w:numPr>
+      </w:pPr>
     </w:p>
     <w:p>
       <w:pPr>
@@ -241,6 +431,7 @@
         </w:numPr>
       </w:pPr>
       <w:r>
+        <w:lastRenderedPageBreak/>
         <w:t>Already sampling effects directly (compositional data)</w:t>
       </w:r>
     </w:p>
@@ -253,7 +444,18 @@
         </w:numPr>
       </w:pPr>
       <w:r>
-        <w:t>How to better track implicit influences? Council docs</w:t>
+        <w:t xml:space="preserve">What are other ways EBFM can advance (use ecosystem </w:t>
+      </w:r>
+      <w:proofErr w:type="gramStart"/>
+      <w:r>
+        <w:t>info)</w:t>
+      </w:r>
+      <w:r>
+        <w:t>How</w:t>
+      </w:r>
+      <w:proofErr w:type="gramEnd"/>
+      <w:r>
+        <w:t xml:space="preserve"> to better track implicit influences? Council docs</w:t>
       </w:r>
     </w:p>
     <w:p>
@@ -272,15 +474,59 @@
       <w:pPr>
         <w:pStyle w:val="ListParagraph"/>
         <w:numPr>
+          <w:ilvl w:val="1"/>
+          <w:numId w:val="2"/>
+        </w:numPr>
+      </w:pPr>
+      <w:r>
+        <w:t xml:space="preserve">Only assessment models </w:t>
+      </w:r>
+      <w:proofErr w:type="gramStart"/>
+      <w:r>
+        <w:t>reports</w:t>
+      </w:r>
+      <w:proofErr w:type="gramEnd"/>
+      <w:r>
+        <w:t xml:space="preserve"> (not control rules or reference points)</w:t>
+      </w:r>
+    </w:p>
+    <w:p>
+      <w:pPr>
+        <w:pStyle w:val="ListParagraph"/>
+        <w:numPr>
           <w:ilvl w:val="0"/>
           <w:numId w:val="2"/>
         </w:numPr>
       </w:pPr>
-      <w:r>
-        <w:t>Conclusions and Future work:</w:t>
-      </w:r>
       <w:bookmarkStart w:id="0" w:name="_GoBack"/>
       <w:bookmarkEnd w:id="0"/>
+      <w:r>
+        <w:t xml:space="preserve">Expanded </w:t>
+      </w:r>
+      <w:r>
+        <w:t>Stock assessment</w:t>
+      </w:r>
+      <w:r>
+        <w:t xml:space="preserve"> paragraph</w:t>
+      </w:r>
+      <w:r>
+        <w:t xml:space="preserve"> </w:t>
+      </w:r>
+    </w:p>
+    <w:p>
+      <w:pPr>
+        <w:pStyle w:val="ListParagraph"/>
+        <w:numPr>
+          <w:ilvl w:val="0"/>
+          <w:numId w:val="2"/>
+        </w:numPr>
+      </w:pPr>
+      <w:r>
+        <w:t>Conclusions and Future work:</w:t>
+      </w:r>
+      <w:r>
+        <w:t xml:space="preserve"> Broad EBFM paragraph</w:t>
+      </w:r>
     </w:p>
     <w:sectPr>
       <w:pgSz w:w="12240" w:h="15840"/>
@@ -405,7 +651,7 @@
         <w:ind w:left="1440" w:hanging="360"/>
       </w:pPr>
     </w:lvl>
-    <w:lvl w:ilvl="2" w:tplc="0409001B" w:tentative="1">
+    <w:lvl w:ilvl="2" w:tplc="0409001B">
       <w:start w:val="1"/>
       <w:numFmt w:val="lowerRoman"/>
       <w:lvlText w:val="%3."/>
@@ -414,7 +660,7 @@
         <w:ind w:left="2160" w:hanging="180"/>
       </w:pPr>
     </w:lvl>
-    <w:lvl w:ilvl="3" w:tplc="0409000F" w:tentative="1">
+    <w:lvl w:ilvl="3" w:tplc="0409000F">
       <w:start w:val="1"/>
       <w:numFmt w:val="decimal"/>
       <w:lvlText w:val="%4."/>

</xml_diff>

<commit_message>
sept 18 discussion edits
</commit_message>
<xml_diff>
--- a/docs/SAR_outline.docx
+++ b/docs/SAR_outline.docx
@@ -202,6 +202,9 @@
         </w:numPr>
       </w:pPr>
       <w:r>
+        <w:t xml:space="preserve">Where are we? </w:t>
+      </w:r>
+      <w:r>
         <w:t>Summary of results</w:t>
       </w:r>
       <w:r>
@@ -252,7 +255,13 @@
         </w:numPr>
       </w:pPr>
       <w:r>
-        <w:t>What are the barriers</w:t>
+        <w:t>Wh</w:t>
+      </w:r>
+      <w:r>
+        <w:t>ere are we going? A</w:t>
+      </w:r>
+      <w:r>
+        <w:t>re the barriers</w:t>
       </w:r>
       <w:r>
         <w:t xml:space="preserve"> to more progress</w:t>
@@ -356,161 +365,199 @@
       <w:r>
         <w:t>Creative process</w:t>
       </w:r>
-    </w:p>
-    <w:p>
-      <w:pPr>
-        <w:pStyle w:val="ListParagraph"/>
-        <w:numPr>
-          <w:ilvl w:val="2"/>
-          <w:numId w:val="2"/>
-        </w:numPr>
-      </w:pPr>
-      <w:r>
-        <w:t>Solutions</w:t>
-      </w:r>
-    </w:p>
-    <w:p>
-      <w:pPr>
-        <w:pStyle w:val="ListParagraph"/>
-        <w:numPr>
-          <w:ilvl w:val="3"/>
-          <w:numId w:val="2"/>
-        </w:numPr>
-      </w:pPr>
-      <w:r>
-        <w:t>Ecosystem and assessment working together</w:t>
-      </w:r>
-    </w:p>
-    <w:p>
-      <w:pPr>
-        <w:pStyle w:val="ListParagraph"/>
-        <w:numPr>
-          <w:ilvl w:val="2"/>
-          <w:numId w:val="2"/>
-        </w:numPr>
-      </w:pPr>
-      <w:r>
-        <w:t xml:space="preserve">Moving assessment authors </w:t>
-      </w:r>
-      <w:proofErr w:type="gramStart"/>
-      <w:r>
-        <w:t>around ?</w:t>
-      </w:r>
-      <w:proofErr w:type="gramEnd"/>
-      <w:r>
-        <w:t xml:space="preserve"> (exchange)</w:t>
-      </w:r>
-    </w:p>
-    <w:p>
-      <w:pPr>
-        <w:pStyle w:val="ListParagraph"/>
-        <w:numPr>
-          <w:ilvl w:val="2"/>
-          <w:numId w:val="2"/>
-        </w:numPr>
-      </w:pPr>
-    </w:p>
-    <w:p>
-      <w:pPr>
-        <w:pStyle w:val="ListParagraph"/>
-        <w:numPr>
-          <w:ilvl w:val="0"/>
-          <w:numId w:val="2"/>
-        </w:numPr>
-      </w:pPr>
-      <w:r>
-        <w:t>When is more information not helpful?</w:t>
-      </w:r>
-    </w:p>
-    <w:p>
-      <w:pPr>
-        <w:pStyle w:val="ListParagraph"/>
-        <w:numPr>
-          <w:ilvl w:val="1"/>
-          <w:numId w:val="2"/>
-        </w:numPr>
-      </w:pPr>
-      <w:r>
-        <w:lastRenderedPageBreak/>
-        <w:t>Already sampling effects directly (compositional data)</w:t>
-      </w:r>
-    </w:p>
-    <w:p>
-      <w:pPr>
-        <w:pStyle w:val="ListParagraph"/>
-        <w:numPr>
-          <w:ilvl w:val="0"/>
-          <w:numId w:val="2"/>
-        </w:numPr>
-      </w:pPr>
-      <w:r>
-        <w:t xml:space="preserve">What are other ways EBFM can advance (use ecosystem </w:t>
-      </w:r>
-      <w:proofErr w:type="gramStart"/>
-      <w:r>
-        <w:t>info)</w:t>
-      </w:r>
-      <w:r>
-        <w:t>How</w:t>
-      </w:r>
-      <w:proofErr w:type="gramEnd"/>
-      <w:r>
-        <w:t xml:space="preserve"> to better track implicit influences? Council docs</w:t>
-      </w:r>
-    </w:p>
-    <w:p>
-      <w:pPr>
-        <w:pStyle w:val="ListParagraph"/>
-        <w:numPr>
-          <w:ilvl w:val="0"/>
-          <w:numId w:val="2"/>
-        </w:numPr>
-      </w:pPr>
-      <w:r>
-        <w:t>Limitations of our study:</w:t>
-      </w:r>
-    </w:p>
-    <w:p>
-      <w:pPr>
-        <w:pStyle w:val="ListParagraph"/>
-        <w:numPr>
-          <w:ilvl w:val="1"/>
-          <w:numId w:val="2"/>
-        </w:numPr>
-      </w:pPr>
-      <w:r>
-        <w:t xml:space="preserve">Only assessment models </w:t>
-      </w:r>
-      <w:proofErr w:type="gramStart"/>
-      <w:r>
-        <w:t>reports</w:t>
-      </w:r>
-      <w:proofErr w:type="gramEnd"/>
-      <w:r>
-        <w:t xml:space="preserve"> (not control rules or reference points)</w:t>
-      </w:r>
-    </w:p>
-    <w:p>
-      <w:pPr>
-        <w:pStyle w:val="ListParagraph"/>
-        <w:numPr>
-          <w:ilvl w:val="0"/>
-          <w:numId w:val="2"/>
-        </w:numPr>
-      </w:pPr>
       <w:bookmarkStart w:id="0" w:name="_GoBack"/>
       <w:bookmarkEnd w:id="0"/>
-      <w:r>
-        <w:t xml:space="preserve">Expanded </w:t>
-      </w:r>
-      <w:r>
-        <w:t>Stock assessment</w:t>
-      </w:r>
-      <w:r>
-        <w:t xml:space="preserve"> paragraph</w:t>
-      </w:r>
-      <w:r>
-        <w:t xml:space="preserve"> </w:t>
+    </w:p>
+    <w:p>
+      <w:pPr>
+        <w:pStyle w:val="ListParagraph"/>
+        <w:numPr>
+          <w:ilvl w:val="2"/>
+          <w:numId w:val="2"/>
+        </w:numPr>
+      </w:pPr>
+      <w:r>
+        <w:t>Solutions</w:t>
+      </w:r>
+    </w:p>
+    <w:p>
+      <w:pPr>
+        <w:pStyle w:val="ListParagraph"/>
+        <w:numPr>
+          <w:ilvl w:val="3"/>
+          <w:numId w:val="2"/>
+        </w:numPr>
+      </w:pPr>
+      <w:r>
+        <w:t>Ecosystem and assessment working together</w:t>
+      </w:r>
+    </w:p>
+    <w:p>
+      <w:pPr>
+        <w:pStyle w:val="ListParagraph"/>
+        <w:numPr>
+          <w:ilvl w:val="2"/>
+          <w:numId w:val="2"/>
+        </w:numPr>
+      </w:pPr>
+      <w:r>
+        <w:t xml:space="preserve">Moving assessment authors </w:t>
+      </w:r>
+      <w:proofErr w:type="gramStart"/>
+      <w:r>
+        <w:t>around ?</w:t>
+      </w:r>
+      <w:proofErr w:type="gramEnd"/>
+      <w:r>
+        <w:t xml:space="preserve"> (exchange)</w:t>
+      </w:r>
+    </w:p>
+    <w:p>
+      <w:pPr>
+        <w:pStyle w:val="ListParagraph"/>
+        <w:numPr>
+          <w:ilvl w:val="2"/>
+          <w:numId w:val="2"/>
+        </w:numPr>
+      </w:pPr>
+    </w:p>
+    <w:p>
+      <w:pPr>
+        <w:pStyle w:val="ListParagraph"/>
+        <w:numPr>
+          <w:ilvl w:val="0"/>
+          <w:numId w:val="2"/>
+        </w:numPr>
+      </w:pPr>
+      <w:r>
+        <w:t>Where to put ecosystem info</w:t>
+      </w:r>
+      <w:r>
+        <w:t>?</w:t>
+      </w:r>
+    </w:p>
+    <w:p>
+      <w:pPr>
+        <w:pStyle w:val="ListParagraph"/>
+        <w:numPr>
+          <w:ilvl w:val="1"/>
+          <w:numId w:val="2"/>
+        </w:numPr>
+      </w:pPr>
+      <w:r>
+        <w:lastRenderedPageBreak/>
+        <w:t>Observation vs process</w:t>
+      </w:r>
+    </w:p>
+    <w:p>
+      <w:pPr>
+        <w:pStyle w:val="ListParagraph"/>
+        <w:numPr>
+          <w:ilvl w:val="1"/>
+          <w:numId w:val="2"/>
+        </w:numPr>
+      </w:pPr>
+      <w:r>
+        <w:t>Already sampling effects directly (compositional data)</w:t>
+      </w:r>
+      <w:r>
+        <w:t xml:space="preserve"> and multiple indices of abundance, little room for ecosystem info (Bretton?)</w:t>
+      </w:r>
+    </w:p>
+    <w:p>
+      <w:pPr>
+        <w:pStyle w:val="ListParagraph"/>
+        <w:numPr>
+          <w:ilvl w:val="1"/>
+          <w:numId w:val="2"/>
+        </w:numPr>
+      </w:pPr>
+      <w:r>
+        <w:t>Prioritization—expanded stock assessments (</w:t>
+      </w:r>
+      <w:proofErr w:type="spellStart"/>
+      <w:r>
+        <w:t>pcouncil</w:t>
+      </w:r>
+      <w:proofErr w:type="spellEnd"/>
+      <w:r>
+        <w:t xml:space="preserve"> and SAIP)</w:t>
+      </w:r>
+    </w:p>
+    <w:p>
+      <w:pPr>
+        <w:pStyle w:val="ListParagraph"/>
+        <w:numPr>
+          <w:ilvl w:val="1"/>
+          <w:numId w:val="2"/>
+        </w:numPr>
+      </w:pPr>
+      <w:r>
+        <w:t>Qualitative vs quantitative (</w:t>
+      </w:r>
+      <w:proofErr w:type="spellStart"/>
+      <w:r>
+        <w:t>zador</w:t>
+      </w:r>
+      <w:proofErr w:type="spellEnd"/>
+      <w:r>
+        <w:t>)</w:t>
+      </w:r>
+    </w:p>
+    <w:p>
+      <w:pPr>
+        <w:pStyle w:val="ListParagraph"/>
+        <w:numPr>
+          <w:ilvl w:val="0"/>
+          <w:numId w:val="2"/>
+        </w:numPr>
+      </w:pPr>
+      <w:r>
+        <w:t>Limitations of our study:</w:t>
+      </w:r>
+    </w:p>
+    <w:p>
+      <w:pPr>
+        <w:pStyle w:val="ListParagraph"/>
+        <w:numPr>
+          <w:ilvl w:val="1"/>
+          <w:numId w:val="2"/>
+        </w:numPr>
+      </w:pPr>
+      <w:r>
+        <w:t xml:space="preserve">Only assessment models </w:t>
+      </w:r>
+      <w:proofErr w:type="gramStart"/>
+      <w:r>
+        <w:t>reports</w:t>
+      </w:r>
+      <w:proofErr w:type="gramEnd"/>
+      <w:r>
+        <w:t xml:space="preserve"> (not control rules or reference points)</w:t>
+      </w:r>
+    </w:p>
+    <w:p>
+      <w:pPr>
+        <w:pStyle w:val="ListParagraph"/>
+        <w:numPr>
+          <w:ilvl w:val="1"/>
+          <w:numId w:val="2"/>
+        </w:numPr>
+      </w:pPr>
+      <w:r>
+        <w:t>Scores are coarse</w:t>
+      </w:r>
+    </w:p>
+    <w:p>
+      <w:pPr>
+        <w:pStyle w:val="ListParagraph"/>
+        <w:numPr>
+          <w:ilvl w:val="1"/>
+          <w:numId w:val="2"/>
+        </w:numPr>
+      </w:pPr>
+      <w:r>
+        <w:t>Hard to control for review processes in different regions (and what goes in the report)</w:t>
       </w:r>
     </w:p>
     <w:p>

</xml_diff>